<commit_message>
Update DIAGRAMAS CASO DE USO Y CASO DE USO EXTENDIDO.docx
</commit_message>
<xml_diff>
--- a/DIAGRAMAS CASO DE USO Y CASO DE USO EXTENDIDO.docx
+++ b/DIAGRAMAS CASO DE USO Y CASO DE USO EXTENDIDO.docx
@@ -7,7 +7,7 @@
         <w:jc w:val="center"/>
         <w:rPr>
           <w:b/>
-          <w:sz w:val="36"/>
+          <w:sz w:val="40"/>
           <w:lang w:val="es-ES"/>
         </w:rPr>
       </w:pPr>
@@ -15,7 +15,7 @@
       <w:r>
         <w:rPr>
           <w:b/>
-          <w:sz w:val="36"/>
+          <w:sz w:val="40"/>
           <w:lang w:val="es-ES"/>
         </w:rPr>
         <w:t>DIAGRAMAS CASO DE USO Y CASO DE USO EXTENDIDO</w:t>
@@ -1479,23 +1479,13 @@
           </w:tcPr>
           <w:p>
             <w:r>
-              <w:t xml:space="preserve">Luis Felipe Gamba </w:t>
-            </w:r>
-            <w:proofErr w:type="spellStart"/>
-            <w:r>
-              <w:t>Russi</w:t>
-            </w:r>
-            <w:proofErr w:type="spellEnd"/>
+              <w:t>Luis Felipe Gamba Russi</w:t>
+            </w:r>
             <w:r>
               <w:t xml:space="preserve">, </w:t>
             </w:r>
-            <w:proofErr w:type="spellStart"/>
-            <w:r>
-              <w:t>Andres</w:t>
-            </w:r>
-            <w:proofErr w:type="spellEnd"/>
-            <w:r>
-              <w:t xml:space="preserve"> Felipe Quiroga Osorio</w:t>
+            <w:r>
+              <w:t>Andres Felipe Quiroga Osorio</w:t>
             </w:r>
             <w:r>
               <w:t xml:space="preserve">, </w:t>
@@ -1507,15 +1497,7 @@
               <w:t xml:space="preserve">, </w:t>
             </w:r>
             <w:r>
-              <w:t xml:space="preserve">Luis Gabriel </w:t>
-            </w:r>
-            <w:proofErr w:type="spellStart"/>
-            <w:r>
-              <w:t>Ramirez</w:t>
-            </w:r>
-            <w:proofErr w:type="spellEnd"/>
-            <w:r>
-              <w:t xml:space="preserve"> Molina</w:t>
+              <w:t>Luis Gabriel Ramirez Molina</w:t>
             </w:r>
             <w:r>
               <w:t>.</w:t>
@@ -2395,14 +2377,12 @@
                 <w:lang w:val="es-ES"/>
               </w:rPr>
             </w:pPr>
-            <w:proofErr w:type="spellStart"/>
             <w:r>
               <w:rPr>
                 <w:lang w:val="es-ES"/>
               </w:rPr>
               <w:t>Post-condición</w:t>
             </w:r>
-            <w:proofErr w:type="spellEnd"/>
           </w:p>
         </w:tc>
         <w:tc>
@@ -2599,16 +2579,8 @@
               <w:rPr>
                 <w:lang w:val="es-ES"/>
               </w:rPr>
-              <w:t xml:space="preserve">Frecuencia indeterminada hecha a lo largo del </w:t>
-            </w:r>
-            <w:proofErr w:type="spellStart"/>
-            <w:r>
-              <w:rPr>
-                <w:lang w:val="es-ES"/>
-              </w:rPr>
-              <w:t>dia</w:t>
-            </w:r>
-            <w:proofErr w:type="spellEnd"/>
+              <w:t>Frecuencia indeterminada hecha a lo largo del dia</w:t>
+            </w:r>
           </w:p>
         </w:tc>
       </w:tr>
@@ -3442,23 +3414,13 @@
               </w:rPr>
             </w:pPr>
             <w:r>
-              <w:t xml:space="preserve">Luis Felipe Gamba </w:t>
-            </w:r>
-            <w:proofErr w:type="spellStart"/>
-            <w:r>
-              <w:t>Russi</w:t>
-            </w:r>
-            <w:proofErr w:type="spellEnd"/>
+              <w:t>Luis Felipe Gamba Russi</w:t>
+            </w:r>
             <w:r>
               <w:t xml:space="preserve">, </w:t>
             </w:r>
-            <w:proofErr w:type="spellStart"/>
-            <w:r>
-              <w:t>Andres</w:t>
-            </w:r>
-            <w:proofErr w:type="spellEnd"/>
-            <w:r>
-              <w:t xml:space="preserve"> Felipe Quiroga Osorio</w:t>
+            <w:r>
+              <w:t>Andres Felipe Quiroga Osorio</w:t>
             </w:r>
             <w:r>
               <w:t xml:space="preserve">, </w:t>
@@ -3470,15 +3432,7 @@
               <w:t xml:space="preserve">, </w:t>
             </w:r>
             <w:r>
-              <w:t xml:space="preserve">Luis Gabriel </w:t>
-            </w:r>
-            <w:proofErr w:type="spellStart"/>
-            <w:r>
-              <w:t>Ramirez</w:t>
-            </w:r>
-            <w:proofErr w:type="spellEnd"/>
-            <w:r>
-              <w:t xml:space="preserve"> Molina</w:t>
+              <w:t>Luis Gabriel Ramirez Molina</w:t>
             </w:r>
             <w:r>
               <w:t>.</w:t>
@@ -4081,14 +4035,12 @@
                 <w:lang w:val="es-ES"/>
               </w:rPr>
             </w:pPr>
-            <w:proofErr w:type="spellStart"/>
             <w:r>
               <w:rPr>
                 <w:lang w:val="es-ES"/>
               </w:rPr>
               <w:t>Post-condición</w:t>
             </w:r>
-            <w:proofErr w:type="spellEnd"/>
           </w:p>
         </w:tc>
         <w:tc>
@@ -5182,23 +5134,13 @@
               </w:rPr>
             </w:pPr>
             <w:r>
-              <w:t xml:space="preserve">Luis Felipe Gamba </w:t>
-            </w:r>
-            <w:proofErr w:type="spellStart"/>
-            <w:r>
-              <w:t>Russi</w:t>
-            </w:r>
-            <w:proofErr w:type="spellEnd"/>
+              <w:t>Luis Felipe Gamba Russi</w:t>
+            </w:r>
             <w:r>
               <w:t xml:space="preserve">, </w:t>
             </w:r>
-            <w:proofErr w:type="spellStart"/>
-            <w:r>
-              <w:t>Andres</w:t>
-            </w:r>
-            <w:proofErr w:type="spellEnd"/>
-            <w:r>
-              <w:t xml:space="preserve"> Felipe Quiroga Osorio</w:t>
+            <w:r>
+              <w:t>Andres Felipe Quiroga Osorio</w:t>
             </w:r>
             <w:r>
               <w:t xml:space="preserve">, </w:t>
@@ -5210,15 +5152,7 @@
               <w:t xml:space="preserve">, </w:t>
             </w:r>
             <w:r>
-              <w:t xml:space="preserve">Luis Gabriel </w:t>
-            </w:r>
-            <w:proofErr w:type="spellStart"/>
-            <w:r>
-              <w:t>Ramirez</w:t>
-            </w:r>
-            <w:proofErr w:type="spellEnd"/>
-            <w:r>
-              <w:t xml:space="preserve"> Molina</w:t>
+              <w:t>Luis Gabriel Ramirez Molina</w:t>
             </w:r>
             <w:r>
               <w:t>.</w:t>
@@ -5649,24 +5583,13 @@
               <w:t xml:space="preserve">, R. 3.2: </w:t>
             </w:r>
             <w:r>
-              <w:t xml:space="preserve">Agregar el mobiliario al inventario del </w:t>
-            </w:r>
-            <w:proofErr w:type="gramStart"/>
-            <w:r>
-              <w:t xml:space="preserve">sistema </w:t>
-            </w:r>
-            <w:r>
-              <w:rPr>
-                <w:rFonts w:eastAsia="Times New Roman" w:cstheme="minorHAnsi"/>
-              </w:rPr>
-              <w:t xml:space="preserve"> y</w:t>
-            </w:r>
-            <w:proofErr w:type="gramEnd"/>
-            <w:r>
-              <w:rPr>
-                <w:rFonts w:eastAsia="Times New Roman" w:cstheme="minorHAnsi"/>
-              </w:rPr>
-              <w:t xml:space="preserve"> R. 3.3: </w:t>
+              <w:t xml:space="preserve">Agregar el mobiliario al inventario del sistema </w:t>
+            </w:r>
+            <w:r>
+              <w:rPr>
+                <w:rFonts w:eastAsia="Times New Roman" w:cstheme="minorHAnsi"/>
+              </w:rPr>
+              <w:t xml:space="preserve"> y R. 3.3: </w:t>
             </w:r>
             <w:r>
               <w:t>Actualizar inventario.</w:t>
@@ -5870,14 +5793,12 @@
                 <w:lang w:val="es-ES"/>
               </w:rPr>
             </w:pPr>
-            <w:proofErr w:type="spellStart"/>
             <w:r>
               <w:rPr>
                 <w:lang w:val="es-ES"/>
               </w:rPr>
               <w:t>Post-condición</w:t>
             </w:r>
-            <w:proofErr w:type="spellEnd"/>
           </w:p>
         </w:tc>
         <w:tc>
@@ -5895,35 +5816,7 @@
               <w:rPr>
                 <w:lang w:val="es-ES"/>
               </w:rPr>
-              <w:t xml:space="preserve">Dependiendo de si es un mobiliario diferente al que ya hay balón, lazos, </w:t>
-            </w:r>
-            <w:proofErr w:type="spellStart"/>
-            <w:r>
-              <w:rPr>
-                <w:lang w:val="es-ES"/>
-              </w:rPr>
-              <w:t>ulaulas</w:t>
-            </w:r>
-            <w:proofErr w:type="spellEnd"/>
-            <w:r>
-              <w:rPr>
-                <w:lang w:val="es-ES"/>
-              </w:rPr>
-              <w:t xml:space="preserve">, </w:t>
-            </w:r>
-            <w:proofErr w:type="spellStart"/>
-            <w:r>
-              <w:rPr>
-                <w:lang w:val="es-ES"/>
-              </w:rPr>
-              <w:t>etc</w:t>
-            </w:r>
-            <w:proofErr w:type="spellEnd"/>
-            <w:r>
-              <w:rPr>
-                <w:lang w:val="es-ES"/>
-              </w:rPr>
-              <w:t xml:space="preserve"> se agrega un nuevo</w:t>
+              <w:t>Dependiendo de si es un mobiliario diferente al que ya hay balón, lazos, ulaulas, etc se agrega un nuevo</w:t>
             </w:r>
             <w:r>
               <w:rPr>
@@ -5994,21 +5887,7 @@
               <w:rPr>
                 <w:lang w:val="es-ES"/>
               </w:rPr>
-              <w:t xml:space="preserve">Próximas novedades por perdidas daño del mobiliario descuadrara </w:t>
-            </w:r>
-            <w:proofErr w:type="gramStart"/>
-            <w:r>
-              <w:rPr>
-                <w:lang w:val="es-ES"/>
-              </w:rPr>
-              <w:t>la cuentas</w:t>
-            </w:r>
-            <w:proofErr w:type="gramEnd"/>
-            <w:r>
-              <w:rPr>
-                <w:lang w:val="es-ES"/>
-              </w:rPr>
-              <w:t xml:space="preserve"> del mismo en el sistema</w:t>
+              <w:t>Próximas novedades por perdidas daño del mobiliario descuadrara la cuentas del mismo en el sistema</w:t>
             </w:r>
           </w:p>
         </w:tc>
@@ -7926,23 +7805,13 @@
               </w:rPr>
             </w:pPr>
             <w:r>
-              <w:t xml:space="preserve">Luis Felipe Gamba </w:t>
-            </w:r>
-            <w:proofErr w:type="spellStart"/>
-            <w:r>
-              <w:t>Russi</w:t>
-            </w:r>
-            <w:proofErr w:type="spellEnd"/>
+              <w:t>Luis Felipe Gamba Russi</w:t>
+            </w:r>
             <w:r>
               <w:t xml:space="preserve">, </w:t>
             </w:r>
-            <w:proofErr w:type="spellStart"/>
-            <w:r>
-              <w:t>Andres</w:t>
-            </w:r>
-            <w:proofErr w:type="spellEnd"/>
-            <w:r>
-              <w:t xml:space="preserve"> Felipe Quiroga Osorio</w:t>
+            <w:r>
+              <w:t>Andres Felipe Quiroga Osorio</w:t>
             </w:r>
             <w:r>
               <w:t xml:space="preserve">, </w:t>
@@ -7958,15 +7827,7 @@
               <w:t xml:space="preserve">, </w:t>
             </w:r>
             <w:r>
-              <w:t xml:space="preserve">Luis Gabriel </w:t>
-            </w:r>
-            <w:proofErr w:type="spellStart"/>
-            <w:r>
-              <w:t>Ramirez</w:t>
-            </w:r>
-            <w:proofErr w:type="spellEnd"/>
-            <w:r>
-              <w:t xml:space="preserve"> Molina</w:t>
+              <w:t>Luis Gabriel Ramirez Molina</w:t>
             </w:r>
             <w:r>
               <w:t>.</w:t>
@@ -8159,21 +8020,7 @@
               <w:rPr>
                 <w:lang w:val="es-ES"/>
               </w:rPr>
-              <w:t xml:space="preserve">Docente y </w:t>
-            </w:r>
-            <w:proofErr w:type="gramStart"/>
-            <w:r>
-              <w:rPr>
-                <w:lang w:val="es-ES"/>
-              </w:rPr>
-              <w:t>Jefe</w:t>
-            </w:r>
-            <w:proofErr w:type="gramEnd"/>
-            <w:r>
-              <w:rPr>
-                <w:lang w:val="es-ES"/>
-              </w:rPr>
-              <w:t xml:space="preserve"> de inventario</w:t>
+              <w:t>Docente y Jefe de inventario</w:t>
             </w:r>
           </w:p>
         </w:tc>
@@ -8436,14 +8283,7 @@
               <w:rPr>
                 <w:lang w:val="es-ES"/>
               </w:rPr>
-              <w:t xml:space="preserve">8 Verificar </w:t>
-            </w:r>
-            <w:proofErr w:type="gramStart"/>
-            <w:r>
-              <w:rPr>
-                <w:lang w:val="es-ES"/>
-              </w:rPr>
-              <w:t>devolución</w:t>
+              <w:t>8 Verificar devolución</w:t>
             </w:r>
             <w:r>
               <w:rPr>
@@ -8455,14 +8295,7 @@
               <w:rPr>
                 <w:lang w:val="es-ES"/>
               </w:rPr>
-              <w:t>9</w:t>
-            </w:r>
-            <w:proofErr w:type="gramEnd"/>
-            <w:r>
-              <w:rPr>
-                <w:lang w:val="es-ES"/>
-              </w:rPr>
-              <w:t xml:space="preserve"> Modificar estado del mobiliario</w:t>
+              <w:t>9 Modificar estado del mobiliario</w:t>
             </w:r>
             <w:r>
               <w:rPr>
@@ -8530,21 +8363,7 @@
               <w:rPr>
                 <w:rFonts w:eastAsia="Times New Roman" w:cstheme="minorHAnsi"/>
               </w:rPr>
-              <w:t>R. 1.1, R. 1.2, R. 1.3, R. 1.4, R. 1.5, R. 2.1, R. 2.2, R. 3.1</w:t>
-            </w:r>
-            <w:proofErr w:type="gramStart"/>
-            <w:r>
-              <w:rPr>
-                <w:rFonts w:eastAsia="Times New Roman" w:cstheme="minorHAnsi"/>
-              </w:rPr>
-              <w:t>,  R.</w:t>
-            </w:r>
-            <w:proofErr w:type="gramEnd"/>
-            <w:r>
-              <w:rPr>
-                <w:rFonts w:eastAsia="Times New Roman" w:cstheme="minorHAnsi"/>
-              </w:rPr>
-              <w:t xml:space="preserve"> 3.2, R. 3.3, R. 3.4 y R. 3.5</w:t>
+              <w:t>R. 1.1, R. 1.2, R. 1.3, R. 1.4, R. 1.5, R. 2.1, R. 2.2, R. 3.1,  R. 3.2, R. 3.3, R. 3.4 y R. 3.5</w:t>
             </w:r>
           </w:p>
         </w:tc>
@@ -8816,21 +8635,7 @@
               <w:rPr>
                 <w:lang w:val="es-ES"/>
               </w:rPr>
-              <w:t xml:space="preserve">6 </w:t>
-            </w:r>
-            <w:proofErr w:type="gramStart"/>
-            <w:r>
-              <w:rPr>
-                <w:lang w:val="es-ES"/>
-              </w:rPr>
-              <w:t>El</w:t>
-            </w:r>
-            <w:proofErr w:type="gramEnd"/>
-            <w:r>
-              <w:rPr>
-                <w:lang w:val="es-ES"/>
-              </w:rPr>
-              <w:t xml:space="preserve"> sistema agreda el mobiliario retirado</w:t>
+              <w:t>6 El sistema agreda el mobiliario retirado</w:t>
             </w:r>
           </w:p>
           <w:p>
@@ -8894,7 +8699,6 @@
                 <w:lang w:val="es-ES"/>
               </w:rPr>
             </w:pPr>
-            <w:proofErr w:type="spellStart"/>
             <w:r>
               <w:rPr>
                 <w:lang w:val="es-ES"/>
@@ -8902,7 +8706,6 @@
               <w:lastRenderedPageBreak/>
               <w:t>Post-condición</w:t>
             </w:r>
-            <w:proofErr w:type="spellEnd"/>
           </w:p>
         </w:tc>
         <w:tc>

</xml_diff>